<commit_message>
Update mostly png file
</commit_message>
<xml_diff>
--- a/DB_Elisabed_Bezhiashvili_HW_SocialMedia_descriptions.docx
+++ b/DB_Elisabed_Bezhiashvili_HW_SocialMedia_descriptions.docx
@@ -1001,17 +1001,45 @@
           <w:fldChar w:fldCharType="end"/>
         </w:r>
       </w:hyperlink>
-      <w:r>
+    </w:p>
+    <w:p>
+      <w:pPr>
+        <w:pStyle w:val="BodyText"/>
         <w:rPr>
           <w:noProof/>
+        </w:rPr>
+      </w:pPr>
+      <w:r>
+        <w:rPr>
           <w:color w:val="2B579A"/>
           <w:shd w:val="clear" w:color="auto" w:fill="E6E6E6"/>
         </w:rPr>
+        <w:fldChar w:fldCharType="end"/>
+      </w:r>
+    </w:p>
+    <w:p>
+      <w:pPr>
+        <w:pStyle w:val="BodyText"/>
+      </w:pPr>
+    </w:p>
+    <w:p>
+      <w:pPr>
+        <w:pStyle w:val="BodyText"/>
+        <w:rPr>
+          <w:sz w:val="24"/>
+        </w:rPr>
+      </w:pPr>
+      <w:bookmarkStart w:id="4" w:name="_Section_1"/>
+      <w:bookmarkEnd w:id="4"/>
+      <w:r>
+        <w:rPr>
+          <w:noProof/>
+        </w:rPr>
         <w:drawing>
-          <wp:inline distT="0" distB="0" distL="0" distR="0" wp14:anchorId="121D2D9A" wp14:editId="17380E2A">
-            <wp:extent cx="5928360" cy="3947160"/>
+          <wp:inline distT="0" distB="0" distL="0" distR="0" wp14:anchorId="0D320D84" wp14:editId="0EF3F5B2">
+            <wp:extent cx="5932170" cy="3944620"/>
             <wp:effectExtent l="0" t="0" r="0" b="0"/>
-            <wp:docPr id="5" name="Picture 5"/>
+            <wp:docPr id="6" name="Picture 6"/>
             <wp:cNvGraphicFramePr>
               <a:graphicFrameLocks xmlns:a="http://schemas.openxmlformats.org/drawingml/2006/main" noChangeAspect="1"/>
             </wp:cNvGraphicFramePr>
@@ -1040,7 +1068,7 @@
                   <pic:spPr bwMode="auto">
                     <a:xfrm>
                       <a:off x="0" y="0"/>
-                      <a:ext cx="5928360" cy="3947160"/>
+                      <a:ext cx="5932170" cy="3944620"/>
                     </a:xfrm>
                     <a:prstGeom prst="rect">
                       <a:avLst/>
@@ -1056,36 +1084,6 @@
           </wp:inline>
         </w:drawing>
       </w:r>
-    </w:p>
-    <w:p>
-      <w:pPr>
-        <w:pStyle w:val="BodyText"/>
-        <w:rPr>
-          <w:noProof/>
-        </w:rPr>
-      </w:pPr>
-      <w:r>
-        <w:rPr>
-          <w:color w:val="2B579A"/>
-          <w:shd w:val="clear" w:color="auto" w:fill="E6E6E6"/>
-        </w:rPr>
-        <w:fldChar w:fldCharType="end"/>
-      </w:r>
-    </w:p>
-    <w:p>
-      <w:pPr>
-        <w:pStyle w:val="BodyText"/>
-      </w:pPr>
-    </w:p>
-    <w:p>
-      <w:pPr>
-        <w:pStyle w:val="BodyText"/>
-        <w:rPr>
-          <w:sz w:val="24"/>
-        </w:rPr>
-      </w:pPr>
-      <w:bookmarkStart w:id="4" w:name="_Section_1"/>
-      <w:bookmarkEnd w:id="4"/>
       <w:r>
         <w:br w:type="page"/>
       </w:r>
@@ -2365,59 +2363,6 @@
               <w:pStyle w:val="BodyText"/>
             </w:pPr>
             <w:r>
-              <w:rPr>
-                <w:noProof/>
-              </w:rPr>
-              <w:drawing>
-                <wp:inline distT="0" distB="0" distL="0" distR="0" wp14:anchorId="006FBFDB" wp14:editId="75F0A55C">
-                  <wp:extent cx="1417320" cy="937260"/>
-                  <wp:effectExtent l="0" t="0" r="0" b="0"/>
-                  <wp:docPr id="4" name="Picture 4"/>
-                  <wp:cNvGraphicFramePr>
-                    <a:graphicFrameLocks xmlns:a="http://schemas.openxmlformats.org/drawingml/2006/main" noChangeAspect="1"/>
-                  </wp:cNvGraphicFramePr>
-                  <a:graphic xmlns:a="http://schemas.openxmlformats.org/drawingml/2006/main">
-                    <a:graphicData uri="http://schemas.openxmlformats.org/drawingml/2006/picture">
-                      <pic:pic xmlns:pic="http://schemas.openxmlformats.org/drawingml/2006/picture">
-                        <pic:nvPicPr>
-                          <pic:cNvPr id="0" name="Picture 1"/>
-                          <pic:cNvPicPr>
-                            <a:picLocks noChangeAspect="1" noChangeArrowheads="1"/>
-                          </pic:cNvPicPr>
-                        </pic:nvPicPr>
-                        <pic:blipFill>
-                          <a:blip r:embed="rId13" cstate="print">
-                            <a:extLst>
-                              <a:ext uri="{28A0092B-C50C-407E-A947-70E740481C1C}">
-                                <a14:useLocalDpi xmlns:a14="http://schemas.microsoft.com/office/drawing/2010/main" val="0"/>
-                              </a:ext>
-                            </a:extLst>
-                          </a:blip>
-                          <a:srcRect/>
-                          <a:stretch>
-                            <a:fillRect/>
-                          </a:stretch>
-                        </pic:blipFill>
-                        <pic:spPr bwMode="auto">
-                          <a:xfrm>
-                            <a:off x="0" y="0"/>
-                            <a:ext cx="1417320" cy="937260"/>
-                          </a:xfrm>
-                          <a:prstGeom prst="rect">
-                            <a:avLst/>
-                          </a:prstGeom>
-                          <a:noFill/>
-                          <a:ln>
-                            <a:noFill/>
-                          </a:ln>
-                        </pic:spPr>
-                      </pic:pic>
-                    </a:graphicData>
-                  </a:graphic>
-                </wp:inline>
-              </w:drawing>
-            </w:r>
-            <w:r>
               <w:t>c</w:t>
             </w:r>
             <w:r>
@@ -2613,27 +2558,11 @@
       <w:r>
         <w:t xml:space="preserve"> </w:t>
       </w:r>
-      <w:proofErr w:type="gramStart"/>
       <w:r>
         <w:rPr>
           <w:lang w:val="ka-GE" w:eastAsia="ka-GE"/>
         </w:rPr>
-        <w:t>This</w:t>
-      </w:r>
-      <w:proofErr w:type="gramEnd"/>
-      <w:r>
-        <w:rPr>
-          <w:lang w:val="ka-GE" w:eastAsia="ka-GE"/>
-        </w:rPr>
-        <w:t xml:space="preserve"> means each user can have only one profile and each profile is tied to a specific user.</w:t>
-      </w:r>
-    </w:p>
-    <w:p>
-      <w:pPr>
-        <w:pStyle w:val="BodyText"/>
-      </w:pPr>
-      <w:r>
-        <w:t xml:space="preserve">Users has one-to-many relationship with groups table, meaning one user can create multiple groups, but each group is tied to a single creator. </w:t>
+        <w:t>This means each user can have only one profile and each profile is tied to a specific user.</w:t>
       </w:r>
     </w:p>
     <w:p>
@@ -2696,184 +2625,119 @@
         <w:t>A user is associated with a geolocation, but geolocation itself is not inherently tied to a specific user.</w:t>
       </w:r>
       <w:r>
+        <w:t xml:space="preserve"> One geolocation can be associated with many users.</w:t>
+      </w:r>
+      <w:r>
         <w:t xml:space="preserve"> </w:t>
       </w:r>
       <w:r>
-        <w:t>One geolocation can be associated with many users</w:t>
+        <w:t>Each user is associated with only one geolocation at a time.</w:t>
+      </w:r>
+    </w:p>
+    <w:p>
+      <w:pPr>
+        <w:pStyle w:val="BodyText"/>
+      </w:pPr>
+      <w:r>
+        <w:t xml:space="preserve">Users table has one-to-many relationship with Posts table. Because a user can create multiple posts, but each post is associated with a single user. The posts table includes a user_id that ties the post to the user who created it. </w:t>
+      </w:r>
+    </w:p>
+    <w:p>
+      <w:pPr>
+        <w:pStyle w:val="BodyText"/>
+      </w:pPr>
+      <w:r>
+        <w:t>Users table has one-to-many relationship with Post_comment table. A user can comment on many posts. Each comment is tied</w:t>
+      </w:r>
+      <w:r>
+        <w:t xml:space="preserve"> </w:t>
+      </w:r>
+      <w:r>
+        <w:t>to a specific user, and the post_comments table has a user_id to track the creator of each comment.</w:t>
+      </w:r>
+    </w:p>
+    <w:p>
+      <w:pPr>
+        <w:pStyle w:val="BodyText"/>
+      </w:pPr>
+      <w:r>
+        <w:lastRenderedPageBreak/>
+        <w:t xml:space="preserve">Comment_reactions </w:t>
+      </w:r>
+      <w:proofErr w:type="gramStart"/>
+      <w:r>
+        <w:t>serves</w:t>
+      </w:r>
+      <w:proofErr w:type="gramEnd"/>
+      <w:r>
+        <w:t xml:space="preserve"> as a junction table with foreign keys to both Users and Comments. Users have a 1-to-M relationship with Comment_reactions (one user can create many comment reactions). </w:t>
+      </w:r>
+    </w:p>
+    <w:p>
+      <w:pPr>
+        <w:pStyle w:val="BodyText"/>
+      </w:pPr>
+      <w:r>
+        <w:t xml:space="preserve">Post_Share serves as a junction table with foreign keys to both Users and Posts. Users have a 1-to-M relationship with Post_Share (one user can share many posts) </w:t>
+      </w:r>
+    </w:p>
+    <w:p>
+      <w:pPr>
+        <w:pStyle w:val="BodyText"/>
+      </w:pPr>
+      <w:r>
+        <w:t>The Friendship table represents a self-referential relationship within the Users table.   Each row in the Friendship table connects two user records</w:t>
       </w:r>
       <w:r>
         <w:t>.</w:t>
       </w:r>
+    </w:p>
+    <w:p>
+      <w:pPr>
+        <w:pStyle w:val="BodyText"/>
+      </w:pPr>
+      <w:r>
+        <w:t>The relationship:</w:t>
+      </w:r>
       <w:r>
         <w:t xml:space="preserve"> </w:t>
       </w:r>
+      <w:r>
+        <w:t>Users have a 1-to-M relationship with Friendship through user_id_</w:t>
+      </w:r>
       <w:proofErr w:type="gramStart"/>
       <w:r>
-        <w:t>Each</w:t>
+        <w:t>1 .</w:t>
       </w:r>
       <w:proofErr w:type="gramEnd"/>
       <w:r>
-        <w:t xml:space="preserve"> user is associated with only one geolocation at a time.</w:t>
-      </w:r>
-    </w:p>
-    <w:p>
-      <w:pPr>
-        <w:pStyle w:val="BodyText"/>
-      </w:pPr>
-      <w:r>
-        <w:lastRenderedPageBreak/>
-        <w:t xml:space="preserve">Users table has one-to-many relationship with Posts table. Because a user can create multiple posts, but each post is associated with a single user. The posts table includes a user_id that ties the post to the user who created it. </w:t>
-      </w:r>
-    </w:p>
-    <w:p>
-      <w:pPr>
-        <w:pStyle w:val="BodyText"/>
-      </w:pPr>
-      <w:r>
-        <w:t>Users table has one-to-many relationship with Post_comment table. A user can comment on many posts. Each comment is tied</w:t>
-      </w:r>
-      <w:r>
-        <w:t xml:space="preserve"> </w:t>
-      </w:r>
-      <w:r>
-        <w:t>to a specific user, and the post_comments table has a user_id to track the creator of each comment.</w:t>
-      </w:r>
-    </w:p>
-    <w:p>
-      <w:pPr>
-        <w:pStyle w:val="BodyText"/>
-      </w:pPr>
-      <w:r>
-        <w:t xml:space="preserve">Comment_reactions </w:t>
-      </w:r>
-      <w:proofErr w:type="gramStart"/>
-      <w:r>
-        <w:t>serves</w:t>
-      </w:r>
-      <w:proofErr w:type="gramEnd"/>
-      <w:r>
-        <w:t xml:space="preserve"> as a junction table with foreign keys to both Users and Comments</w:t>
+        <w:t xml:space="preserve"> Users have a 1-to-M relationship with Friendship through user_id_2</w:t>
+      </w:r>
+      <w:r>
+        <w:t>.</w:t>
+      </w:r>
+    </w:p>
+    <w:p>
+      <w:pPr>
+        <w:pStyle w:val="BodyText"/>
+      </w:pPr>
+      <w:r>
+        <w:br w:type="textWrapping" w:clear="all"/>
+      </w:r>
+      <w:r>
+        <w:t>Follow</w:t>
+      </w:r>
+      <w:r>
+        <w:t>s</w:t>
+      </w:r>
+      <w:r>
+        <w:t xml:space="preserve"> table is a self-referential relationship within the Users table. Users have a 1-to-M relationship with Follows through follower_id, Users have a 1-to-M relationship with Follows through followed_id</w:t>
       </w:r>
       <w:r>
         <w:t xml:space="preserve">. </w:t>
       </w:r>
       <w:r>
-        <w:t>Users have a 1-to-M relationship with Comment_reactions (one user can create many comment reactions)</w:t>
-      </w:r>
-      <w:r>
-        <w:t xml:space="preserve">. </w:t>
-      </w:r>
-    </w:p>
-    <w:p>
-      <w:pPr>
-        <w:pStyle w:val="BodyText"/>
-      </w:pPr>
-      <w:r>
-        <w:t>Post_Share serves as a junction table with foreign keys to both Users and Posts</w:t>
-      </w:r>
-      <w:r>
-        <w:t xml:space="preserve">. </w:t>
-      </w:r>
-      <w:r>
-        <w:t xml:space="preserve">Users have a 1-to-M relationship with Post_Share (one user can share many posts) </w:t>
-      </w:r>
-    </w:p>
-    <w:p>
-      <w:pPr>
-        <w:pStyle w:val="BodyText"/>
-      </w:pPr>
-      <w:r>
-        <w:t>The Friendship table represents a self-referential relationship within the Users table</w:t>
-      </w:r>
-      <w:r>
-        <w:t xml:space="preserve">. </w:t>
-      </w:r>
-      <w:r>
-        <w:t xml:space="preserve">  Each row in the Friendship table connects two user records</w:t>
-      </w:r>
-      <w:r>
-        <w:t>.</w:t>
-      </w:r>
-    </w:p>
-    <w:p>
-      <w:pPr>
-        <w:pStyle w:val="BodyText"/>
-      </w:pPr>
-      <w:r>
-        <w:t>The relationship</w:t>
-      </w:r>
-      <w:r>
-        <w:t>:</w:t>
-      </w:r>
-      <w:r>
-        <w:t xml:space="preserve"> </w:t>
-      </w:r>
-      <w:r>
-        <w:t>Users have a 1-to-M relationship with Friendship through user_id_</w:t>
-      </w:r>
-      <w:proofErr w:type="gramStart"/>
-      <w:r>
-        <w:t xml:space="preserve">1 </w:t>
-      </w:r>
-      <w:r>
-        <w:t>.</w:t>
-      </w:r>
-      <w:proofErr w:type="gramEnd"/>
-      <w:r>
-        <w:t xml:space="preserve"> </w:t>
-      </w:r>
-      <w:r>
-        <w:t>Users have a 1-to-M relationship with Friendship through user_id_2</w:t>
-      </w:r>
-      <w:r>
-        <w:t>.</w:t>
-      </w:r>
-    </w:p>
-    <w:p>
-      <w:pPr>
-        <w:pStyle w:val="BodyText"/>
-      </w:pPr>
-      <w:r>
-        <w:br w:type="textWrapping" w:clear="all"/>
-      </w:r>
-      <w:r>
-        <w:t>Follow</w:t>
-      </w:r>
-      <w:r>
-        <w:t>s</w:t>
-      </w:r>
-      <w:r>
-        <w:t xml:space="preserve"> table </w:t>
-      </w:r>
-      <w:r>
-        <w:t>is a self-referential relationship within the Users table</w:t>
-      </w:r>
-      <w:r>
-        <w:t xml:space="preserve">. </w:t>
-      </w:r>
-      <w:r>
-        <w:t>Users have a 1-to-M relationship with Follows through follower_id</w:t>
-      </w:r>
-      <w:r>
-        <w:t xml:space="preserve">, </w:t>
-      </w:r>
-      <w:r>
-        <w:t>Users have a 1-to-M relationship with Follows through followed_id</w:t>
-      </w:r>
-      <w:r>
-        <w:t xml:space="preserve">. </w:t>
-      </w:r>
-      <w:r>
-        <w:t>The Follow</w:t>
-      </w:r>
-      <w:r>
-        <w:t>ers</w:t>
-      </w:r>
-      <w:r>
-        <w:t xml:space="preserve"> table functions as a junction table</w:t>
-      </w:r>
-      <w:r>
-        <w:t>.</w:t>
+        <w:t>The Followers table functions as a junction table.</w:t>
       </w:r>
     </w:p>
     <w:p>
@@ -3703,6 +3567,7 @@
         <w:pStyle w:val="BodyText"/>
       </w:pPr>
       <w:r>
+        <w:lastRenderedPageBreak/>
         <w:t xml:space="preserve">User profile </w:t>
       </w:r>
       <w:r>
@@ -4409,7 +4274,7 @@
       </w:tr>
       <w:tr>
         <w:trPr>
-          <w:trHeight w:val="537"/>
+          <w:trHeight w:val="962"/>
         </w:trPr>
         <w:tc>
           <w:tcPr>
@@ -4526,89 +4391,6 @@
                 <w:b/>
                 <w:bCs/>
               </w:rPr>
-              <w:t>created_by</w:t>
-            </w:r>
-          </w:p>
-        </w:tc>
-        <w:tc>
-          <w:tcPr>
-            <w:tcW w:w="2391" w:type="dxa"/>
-          </w:tcPr>
-          <w:p>
-            <w:pPr>
-              <w:pStyle w:val="BodyText"/>
-              <w:rPr>
-                <w:b/>
-                <w:bCs/>
-              </w:rPr>
-            </w:pPr>
-            <w:r>
-              <w:rPr>
-                <w:b/>
-                <w:bCs/>
-              </w:rPr>
-              <w:t>User who created the group. FOREIGN KEY (created_by) REFERENCES Users(user_id)</w:t>
-            </w:r>
-          </w:p>
-        </w:tc>
-        <w:tc>
-          <w:tcPr>
-            <w:tcW w:w="2391" w:type="dxa"/>
-          </w:tcPr>
-          <w:p>
-            <w:pPr>
-              <w:pStyle w:val="BodyText"/>
-              <w:rPr>
-                <w:b/>
-                <w:bCs/>
-              </w:rPr>
-            </w:pPr>
-            <w:r>
-              <w:rPr>
-                <w:b/>
-                <w:bCs/>
-              </w:rPr>
-              <w:t>INT</w:t>
-            </w:r>
-          </w:p>
-        </w:tc>
-      </w:tr>
-      <w:tr>
-        <w:trPr>
-          <w:trHeight w:val="537"/>
-        </w:trPr>
-        <w:tc>
-          <w:tcPr>
-            <w:tcW w:w="2391" w:type="dxa"/>
-            <w:vMerge/>
-          </w:tcPr>
-          <w:p>
-            <w:pPr>
-              <w:pStyle w:val="BodyText"/>
-              <w:rPr>
-                <w:b/>
-                <w:bCs/>
-              </w:rPr>
-            </w:pPr>
-          </w:p>
-        </w:tc>
-        <w:tc>
-          <w:tcPr>
-            <w:tcW w:w="2391" w:type="dxa"/>
-          </w:tcPr>
-          <w:p>
-            <w:pPr>
-              <w:pStyle w:val="BodyText"/>
-              <w:rPr>
-                <w:b/>
-                <w:bCs/>
-              </w:rPr>
-            </w:pPr>
-            <w:r>
-              <w:rPr>
-                <w:b/>
-                <w:bCs/>
-              </w:rPr>
               <w:t>visibility</w:t>
             </w:r>
           </w:p>
@@ -4679,7 +4461,6 @@
         <w:pStyle w:val="BodyText"/>
       </w:pPr>
       <w:r>
-        <w:lastRenderedPageBreak/>
         <w:t xml:space="preserve">The relationship between Groups and Group_Members is a </w:t>
       </w:r>
       <w:r>
@@ -4712,16 +4493,7 @@
       </w:r>
       <w:proofErr w:type="gramEnd"/>
       <w:r>
-        <w:t xml:space="preserve"> </w:t>
-      </w:r>
-      <w:r>
-        <w:t>Users has one-to-many with Group_Members</w:t>
-      </w:r>
-      <w:r>
-        <w:t xml:space="preserve">. </w:t>
-      </w:r>
-      <w:r>
-        <w:t xml:space="preserve">At the conceptual level: This creates a many-to-many relationship between Users and Groups (a user can be in many </w:t>
+        <w:t xml:space="preserve"> Users has one-to-many with Group_Members. At the conceptual level: This creates a many-to-many relationship between Users and Groups (a user can be in many </w:t>
       </w:r>
       <w:proofErr w:type="gramStart"/>
       <w:r>
@@ -4779,14 +4551,13 @@
         <w:t xml:space="preserve"> </w:t>
       </w:r>
       <w:r>
-        <w:t>O</w:t>
-      </w:r>
-      <w:r>
-        <w:t>ne group can have many posts, each post belongs to at most one group</w:t>
-      </w:r>
-      <w:r>
-        <w:t>.</w:t>
-      </w:r>
+        <w:t>One group can have many posts, each post belongs to at most one group.</w:t>
+      </w:r>
+    </w:p>
+    <w:p>
+      <w:pPr>
+        <w:pStyle w:val="BodyText"/>
+      </w:pPr>
     </w:p>
     <w:p>
       <w:pPr>
@@ -4824,7 +4595,6 @@
         <w:gridCol w:w="1536"/>
         <w:gridCol w:w="1536"/>
         <w:gridCol w:w="1536"/>
-        <w:gridCol w:w="1536"/>
       </w:tblGrid>
       <w:tr>
         <w:trPr>
@@ -4921,25 +4691,6 @@
               </w:rPr>
             </w:pPr>
             <w:r>
-              <w:t>created_by</w:t>
-            </w:r>
-          </w:p>
-        </w:tc>
-        <w:tc>
-          <w:tcPr>
-            <w:tcW w:w="1536" w:type="dxa"/>
-            <w:shd w:val="clear" w:color="auto" w:fill="76CDD8"/>
-          </w:tcPr>
-          <w:p>
-            <w:pPr>
-              <w:pStyle w:val="BodyText"/>
-              <w:rPr>
-                <w:color w:val="FFFFFF" w:themeColor="background1"/>
-                <w:sz w:val="18"/>
-                <w:szCs w:val="18"/>
-              </w:rPr>
-            </w:pPr>
-            <w:r>
               <w:t>visibility</w:t>
             </w:r>
           </w:p>
@@ -4958,6 +4709,7 @@
               <w:pStyle w:val="BodyText"/>
             </w:pPr>
             <w:r>
+              <w:lastRenderedPageBreak/>
               <w:t xml:space="preserve"> 1</w:t>
             </w:r>
           </w:p>
@@ -4971,13 +4723,7 @@
               <w:pStyle w:val="BodyText"/>
             </w:pPr>
             <w:r>
-              <w:t>Cardiologist Netw</w:t>
-            </w:r>
-            <w:r>
-              <w:t>or</w:t>
-            </w:r>
-            <w:r>
-              <w:t>k</w:t>
+              <w:t>Cardiologist Network</w:t>
             </w:r>
           </w:p>
         </w:tc>
@@ -5004,19 +4750,6 @@
             </w:pPr>
             <w:r>
               <w:t>2025-03-12 14:00:00</w:t>
-            </w:r>
-          </w:p>
-        </w:tc>
-        <w:tc>
-          <w:tcPr>
-            <w:tcW w:w="1536" w:type="dxa"/>
-          </w:tcPr>
-          <w:p>
-            <w:pPr>
-              <w:pStyle w:val="BodyText"/>
-            </w:pPr>
-            <w:r>
-              <w:t>1</w:t>
             </w:r>
           </w:p>
         </w:tc>
@@ -5580,7 +5313,6 @@
         <w:pStyle w:val="BodyText"/>
       </w:pPr>
       <w:r>
-        <w:lastRenderedPageBreak/>
         <w:t xml:space="preserve">Between group_memebers and users there is one-to-many relationship because a </w:t>
       </w:r>
       <w:r>
@@ -5788,6 +5520,7 @@
               <w:pStyle w:val="BodyText"/>
             </w:pPr>
             <w:r>
+              <w:lastRenderedPageBreak/>
               <w:t xml:space="preserve"> 1</w:t>
             </w:r>
           </w:p>
@@ -6109,7 +5842,10 @@
               <w:pStyle w:val="BodyText"/>
             </w:pPr>
             <w:r>
-              <w:t>latitude</w:t>
+              <w:t>L</w:t>
+            </w:r>
+            <w:r>
+              <w:t>atitude</w:t>
             </w:r>
           </w:p>
         </w:tc>
@@ -6169,7 +5905,10 @@
               <w:pStyle w:val="BodyText"/>
             </w:pPr>
             <w:r>
-              <w:t>longitude</w:t>
+              <w:t>L</w:t>
+            </w:r>
+            <w:r>
+              <w:t>ongitude</w:t>
             </w:r>
           </w:p>
         </w:tc>
@@ -6232,7 +5971,10 @@
               <w:pStyle w:val="BodyText"/>
             </w:pPr>
             <w:r>
-              <w:t>country</w:t>
+              <w:t>C</w:t>
+            </w:r>
+            <w:r>
+              <w:t>ountry</w:t>
             </w:r>
           </w:p>
         </w:tc>
@@ -6292,7 +6034,10 @@
               <w:pStyle w:val="BodyText"/>
             </w:pPr>
             <w:r>
-              <w:t>city</w:t>
+              <w:t>C</w:t>
+            </w:r>
+            <w:r>
+              <w:t>ity</w:t>
             </w:r>
           </w:p>
         </w:tc>
@@ -6570,7 +6315,6 @@
         <w:pStyle w:val="BodyText"/>
       </w:pPr>
       <w:r>
-        <w:lastRenderedPageBreak/>
         <w:t xml:space="preserve">The </w:t>
       </w:r>
       <w:r>
@@ -7158,10 +6902,7 @@
         <w:pStyle w:val="BodyText"/>
       </w:pPr>
       <w:r>
-        <w:t>Post_Share serves as a junction table with foreign keys to both Users and Posts</w:t>
-      </w:r>
-      <w:r>
-        <w:t xml:space="preserve">. </w:t>
+        <w:t xml:space="preserve">Post_Share serves as a junction table with foreign keys to both Users and Posts. </w:t>
       </w:r>
       <w:r>
         <w:t>Post</w:t>
@@ -7461,7 +7202,6 @@
         <w:pStyle w:val="BodyText"/>
       </w:pPr>
       <w:r>
-        <w:lastRenderedPageBreak/>
         <w:t xml:space="preserve">The </w:t>
       </w:r>
       <w:r>
@@ -7600,6 +7340,7 @@
               <w:pStyle w:val="BodyText"/>
             </w:pPr>
             <w:r>
+              <w:lastRenderedPageBreak/>
               <w:t>POST</w:t>
             </w:r>
             <w:r>
@@ -8534,24 +8275,19 @@
               <w:t>that received a reaction</w:t>
             </w:r>
             <w:r>
-              <w:t xml:space="preserve">. FOREIGN </w:t>
-            </w:r>
-            <w:r>
-              <w:lastRenderedPageBreak/>
-              <w:t>KEY (post_id) REFERENCES Posts(post_id)</w:t>
-            </w:r>
-          </w:p>
-        </w:tc>
-        <w:tc>
-          <w:tcPr>
-            <w:tcW w:w="2391" w:type="dxa"/>
-          </w:tcPr>
-          <w:p>
-            <w:pPr>
-              <w:pStyle w:val="BodyText"/>
-            </w:pPr>
-            <w:r>
-              <w:lastRenderedPageBreak/>
+              <w:t>. FOREIGN KEY (post_id) REFERENCES Posts(post_id)</w:t>
+            </w:r>
+          </w:p>
+        </w:tc>
+        <w:tc>
+          <w:tcPr>
+            <w:tcW w:w="2391" w:type="dxa"/>
+          </w:tcPr>
+          <w:p>
+            <w:pPr>
+              <w:pStyle w:val="BodyText"/>
+            </w:pPr>
+            <w:r>
               <w:t>INT</w:t>
             </w:r>
           </w:p>
@@ -8758,10 +8494,7 @@
         <w:pStyle w:val="BodyText"/>
       </w:pPr>
       <w:r>
-        <w:t xml:space="preserve">Between posts and post_reactions there is a </w:t>
-      </w:r>
-      <w:r>
-        <w:t>one-to-many relationship. One post (from the Posts table) can receive many reactions (multiple entries in the Post_Reactions table), but each reaction entry in Post_Reactions corresponds to exactly one post (through the post_id foreign key).</w:t>
+        <w:t>Between posts and post_reactions there is a one-to-many relationship. One post (from the Posts table) can receive many reactions (multiple entries in the Post_Reactions table), but each reaction entry in Post_Reactions corresponds to exactly one post (through the post_id foreign key).</w:t>
       </w:r>
     </w:p>
     <w:p>
@@ -9567,13 +9300,21 @@
         <w:t xml:space="preserve">The Comment_Reactions table has a </w:t>
       </w:r>
       <w:r>
-        <w:t>many</w:t>
-      </w:r>
-      <w:r>
-        <w:t xml:space="preserve">-to-many relationship with the Users table. One user can react to multiple comments, </w:t>
-      </w:r>
-      <w:r>
-        <w:t>and one comment can get multiple reactions.</w:t>
+        <w:t>one</w:t>
+      </w:r>
+      <w:r>
+        <w:t xml:space="preserve">-to-many relationship with the Users table. One user can react to multiple </w:t>
+      </w:r>
+      <w:proofErr w:type="gramStart"/>
+      <w:r>
+        <w:t>comments,</w:t>
+      </w:r>
+      <w:r>
+        <w:t>but</w:t>
+      </w:r>
+      <w:proofErr w:type="gramEnd"/>
+      <w:r>
+        <w:t xml:space="preserve"> each reaction belongs to single comment.</w:t>
       </w:r>
     </w:p>
     <w:p>
@@ -10225,13 +9966,7 @@
         <w:pStyle w:val="BodyText"/>
       </w:pPr>
       <w:r>
-        <w:t>Post_Share, like Post_Reactions, is functionally a junction table that implements a many-to-many relationship between Users and Posts at the conceptual level.</w:t>
-      </w:r>
-      <w:r>
-        <w:t xml:space="preserve"> </w:t>
-      </w:r>
-      <w:r>
-        <w:t>However, at the database implementation level, this is represented by two one-to-many relationships:</w:t>
+        <w:t>Post_Share, like Post_Reactions, is functionally a junction table that implements a many-to-many relationship between Users and Posts at the conceptual level. However, at the database implementation level, this is represented by two one-to-many relationships:</w:t>
       </w:r>
     </w:p>
     <w:p>
@@ -10441,6 +10176,7 @@
           <w:b/>
           <w:bCs/>
         </w:rPr>
+        <w:lastRenderedPageBreak/>
         <w:t xml:space="preserve">Friendship </w:t>
       </w:r>
     </w:p>
@@ -11259,7 +10995,6 @@
               <w:pStyle w:val="BodyText"/>
             </w:pPr>
             <w:r>
-              <w:lastRenderedPageBreak/>
               <w:t>Table name</w:t>
             </w:r>
           </w:p>
@@ -11453,19 +11188,24 @@
               <w:t xml:space="preserve"> </w:t>
             </w:r>
             <w:r>
-              <w:t xml:space="preserve"> FOREIGN KEY (user_id) REFERENCES Users(user_id)</w:t>
-            </w:r>
-          </w:p>
-        </w:tc>
-        <w:tc>
-          <w:tcPr>
-            <w:tcW w:w="2391" w:type="dxa"/>
-          </w:tcPr>
-          <w:p>
-            <w:pPr>
-              <w:pStyle w:val="BodyText"/>
-            </w:pPr>
-            <w:r>
+              <w:t xml:space="preserve"> FOREIGN KEY </w:t>
+            </w:r>
+            <w:r>
+              <w:lastRenderedPageBreak/>
+              <w:t>(user_id) REFERENCES Users(user_id)</w:t>
+            </w:r>
+          </w:p>
+        </w:tc>
+        <w:tc>
+          <w:tcPr>
+            <w:tcW w:w="2391" w:type="dxa"/>
+          </w:tcPr>
+          <w:p>
+            <w:pPr>
+              <w:pStyle w:val="BodyText"/>
+            </w:pPr>
+            <w:r>
+              <w:lastRenderedPageBreak/>
               <w:t>INT</w:t>
             </w:r>
           </w:p>
@@ -11599,19 +11339,7 @@
         <w:pStyle w:val="BodyText"/>
       </w:pPr>
       <w:r>
-        <w:t>The Follows table functions as a junction table</w:t>
-      </w:r>
-      <w:r>
-        <w:t xml:space="preserve">. </w:t>
-      </w:r>
-      <w:r>
-        <w:t>Users have a 1-to-M relationship with Follows through follower_id</w:t>
-      </w:r>
-      <w:r>
-        <w:t>.</w:t>
-      </w:r>
-      <w:r>
-        <w:t xml:space="preserve">  Users have a 1-to-M relationship with Follows through followed_id</w:t>
+        <w:t>The Follows table functions as a junction table. Users have a 1-to-M relationship with Follows through follower_id.  Users have a 1-to-M relationship with Follows through followed_id</w:t>
       </w:r>
     </w:p>
     <w:tbl>
@@ -11785,9 +11513,9 @@
       </w:pPr>
     </w:p>
     <w:sectPr>
-      <w:headerReference w:type="default" r:id="rId14"/>
-      <w:footerReference w:type="default" r:id="rId15"/>
-      <w:footerReference w:type="first" r:id="rId16"/>
+      <w:headerReference w:type="default" r:id="rId13"/>
+      <w:footerReference w:type="default" r:id="rId14"/>
+      <w:footerReference w:type="first" r:id="rId15"/>
       <w:pgSz w:w="11909" w:h="16834" w:code="9"/>
       <w:pgMar w:top="1134" w:right="851" w:bottom="1134" w:left="1134" w:header="720" w:footer="720" w:gutter="567"/>
       <w:cols w:space="720"/>
@@ -11914,21 +11642,11 @@
           <w:pPr>
             <w:pStyle w:val="Footer"/>
           </w:pPr>
-          <w:r>
-            <w:fldChar w:fldCharType="begin"/>
-          </w:r>
-          <w:r>
-            <w:instrText xml:space="preserve"> DOCPROPERTY  Classification  \* MERGEFORMAT </w:instrText>
-          </w:r>
-          <w:r>
-            <w:fldChar w:fldCharType="separate"/>
-          </w:r>
-          <w:r>
-            <w:t>Confidential</w:t>
-          </w:r>
-          <w:r>
-            <w:fldChar w:fldCharType="end"/>
-          </w:r>
+          <w:fldSimple w:instr=" DOCPROPERTY  Classification  \* MERGEFORMAT ">
+            <w:r>
+              <w:t>Confidential</w:t>
+            </w:r>
+          </w:fldSimple>
           <w:r>
             <w:tab/>
           </w:r>
@@ -11996,7 +11714,7 @@
             </wp:anchor>
           </w:drawing>
         </mc:Choice>
-        <mc:Fallback xmlns:a="http://schemas.openxmlformats.org/drawingml/2006/main" xmlns:w16sdtfl="http://schemas.microsoft.com/office/word/2024/wordml/sdtformatlock" xmlns:w16du="http://schemas.microsoft.com/office/word/2023/wordml/word16du" xmlns:oel="http://schemas.microsoft.com/office/2019/extlst">
+        <mc:Fallback xmlns:oel="http://schemas.microsoft.com/office/2019/extlst" xmlns:w16du="http://schemas.microsoft.com/office/word/2023/wordml/word16du" xmlns:w16sdtfl="http://schemas.microsoft.com/office/word/2024/wordml/sdtformatlock" xmlns:a="http://schemas.openxmlformats.org/drawingml/2006/main">
           <w:pict>
             <v:line id="Straight Connector 21" style="position:absolute;z-index:251659264;visibility:visible;mso-wrap-style:square;mso-width-percent:0;mso-height-percent:0;mso-wrap-distance-left:9pt;mso-wrap-distance-top:0;mso-wrap-distance-right:9pt;mso-wrap-distance-bottom:0;mso-position-horizontal:absolute;mso-position-horizontal-relative:text;mso-position-vertical:absolute;mso-position-vertical-relative:text;mso-width-percent:0;mso-height-percent:0;mso-width-relative:margin;mso-height-relative:margin" o:spid="_x0000_s1026" strokecolor="#464547" strokeweight="2pt" from="-1.55pt,-1.2pt" to="466.55pt,-1.2pt" w14:anchorId="2927C80C" o:gfxdata="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"/>
           </w:pict>
@@ -12067,21 +11785,11 @@
           <w:pPr>
             <w:pStyle w:val="Footer"/>
           </w:pPr>
-          <w:r>
-            <w:fldChar w:fldCharType="begin"/>
-          </w:r>
-          <w:r>
-            <w:instrText xml:space="preserve"> DOCPROPERTY  Classification  \* MERGEFORMAT </w:instrText>
-          </w:r>
-          <w:r>
-            <w:fldChar w:fldCharType="separate"/>
-          </w:r>
-          <w:r>
-            <w:t>Confidential</w:t>
-          </w:r>
-          <w:r>
-            <w:fldChar w:fldCharType="end"/>
-          </w:r>
+          <w:fldSimple w:instr=" DOCPROPERTY  Classification  \* MERGEFORMAT ">
+            <w:r>
+              <w:t>Confidential</w:t>
+            </w:r>
+          </w:fldSimple>
         </w:p>
       </w:tc>
     </w:tr>
@@ -12147,7 +11855,7 @@
             </wp:anchor>
           </w:drawing>
         </mc:Choice>
-        <mc:Fallback xmlns:a="http://schemas.openxmlformats.org/drawingml/2006/main" xmlns:w16sdtfl="http://schemas.microsoft.com/office/word/2024/wordml/sdtformatlock" xmlns:w16du="http://schemas.microsoft.com/office/word/2023/wordml/word16du" xmlns:oel="http://schemas.microsoft.com/office/2019/extlst">
+        <mc:Fallback xmlns:oel="http://schemas.microsoft.com/office/2019/extlst" xmlns:w16du="http://schemas.microsoft.com/office/word/2023/wordml/word16du" xmlns:w16sdtfl="http://schemas.microsoft.com/office/word/2024/wordml/sdtformatlock" xmlns:a="http://schemas.openxmlformats.org/drawingml/2006/main">
           <w:pict>
             <v:line id="Straight Connector 3" style="position:absolute;z-index:251660288;visibility:visible;mso-wrap-style:square;mso-width-percent:0;mso-height-percent:0;mso-wrap-distance-left:9pt;mso-wrap-distance-top:0;mso-wrap-distance-right:9pt;mso-wrap-distance-bottom:0;mso-position-horizontal:absolute;mso-position-horizontal-relative:text;mso-position-vertical:absolute;mso-position-vertical-relative:text;mso-width-percent:0;mso-height-percent:0;mso-width-relative:margin;mso-height-relative:margin" o:spid="_x0000_s1026" strokecolor="#464547" strokeweight="2pt" from=".2pt,-27.15pt" to="465.9pt,-27.15pt" w14:anchorId="753841C6" o:gfxdata="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"/>
           </w:pict>
@@ -12417,7 +12125,7 @@
             </wp:anchor>
           </w:drawing>
         </mc:Choice>
-        <mc:Fallback xmlns:a14="http://schemas.microsoft.com/office/drawing/2010/main" xmlns:pic="http://schemas.openxmlformats.org/drawingml/2006/picture" xmlns:a="http://schemas.openxmlformats.org/drawingml/2006/main" xmlns:w16sdtfl="http://schemas.microsoft.com/office/word/2024/wordml/sdtformatlock" xmlns:w16du="http://schemas.microsoft.com/office/word/2023/wordml/word16du" xmlns:oel="http://schemas.microsoft.com/office/2019/extlst">
+        <mc:Fallback xmlns:oel="http://schemas.microsoft.com/office/2019/extlst" xmlns:w16du="http://schemas.microsoft.com/office/word/2023/wordml/word16du" xmlns:w16sdtfl="http://schemas.microsoft.com/office/word/2024/wordml/sdtformatlock" xmlns:a="http://schemas.openxmlformats.org/drawingml/2006/main" xmlns:pic="http://schemas.openxmlformats.org/drawingml/2006/picture" xmlns:a14="http://schemas.microsoft.com/office/drawing/2010/main">
           <w:pict>
             <v:line id="Straight Connector 7" style="position:absolute;z-index:251661312;visibility:visible;mso-wrap-style:square;mso-width-percent:0;mso-height-percent:0;mso-wrap-distance-left:9pt;mso-wrap-distance-top:0;mso-wrap-distance-right:9pt;mso-wrap-distance-bottom:0;mso-position-horizontal:absolute;mso-position-horizontal-relative:text;mso-position-vertical:absolute;mso-position-vertical-relative:text;mso-width-percent:0;mso-height-percent:0;mso-width-relative:margin;mso-height-relative:page" o:spid="_x0000_s1026" strokecolor="#393737 [814]" strokeweight="2pt" from=".45pt,1.05pt" to="469.15pt,1.05pt" w14:anchorId="6A4D861F" o:gfxdata="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">
               <v:stroke joinstyle="miter"/>
@@ -14600,6 +14308,15 @@
 </file>
 
 <file path=customXml/item1.xml><?xml version="1.0" encoding="utf-8"?>
+<?mso-contentType ?>
+<FormTemplates xmlns="http://schemas.microsoft.com/sharepoint/v3/contenttype/forms">
+  <Display>DocumentLibraryForm</Display>
+  <Edit>DocumentLibraryForm</Edit>
+  <New>DocumentLibraryForm</New>
+</FormTemplates>
+</file>
+
+<file path=customXml/item2.xml><?xml version="1.0" encoding="utf-8"?>
 <ct:contentTypeSchema xmlns:ct="http://schemas.microsoft.com/office/2006/metadata/contentType" xmlns:ma="http://schemas.microsoft.com/office/2006/metadata/properties/metaAttributes" ct:_="" ma:_="" ma:contentTypeName="Document" ma:contentTypeID="0x010100F71F8A81E89B1E4A872028645FD1B6AE" ma:contentTypeVersion="11" ma:contentTypeDescription="Create a new document." ma:contentTypeScope="" ma:versionID="00e7a2aec32c88b8ca7efc9843325748">
   <xsd:schema xmlns:xsd="http://www.w3.org/2001/XMLSchema" xmlns:xs="http://www.w3.org/2001/XMLSchema" xmlns:p="http://schemas.microsoft.com/office/2006/metadata/properties" xmlns:ns2="a60d0634-94da-4e6e-b36f-66eaaf0b6f4e" xmlns:ns3="a156e92d-423a-4625-9818-f5e87239af8a" targetNamespace="http://schemas.microsoft.com/office/2006/metadata/properties" ma:root="true" ma:fieldsID="f6caa66f0c7935a35dae6e174e32ee4b" ns2:_="" ns3:_="">
     <xsd:import namespace="a60d0634-94da-4e6e-b36f-66eaaf0b6f4e"/>
@@ -14804,20 +14521,7 @@
 </ct:contentTypeSchema>
 </file>
 
-<file path=customXml/item2.xml><?xml version="1.0" encoding="utf-8"?>
-<?mso-contentType ?>
-<FormTemplates xmlns="http://schemas.microsoft.com/sharepoint/v3/contenttype/forms">
-  <Display>DocumentLibraryForm</Display>
-  <Edit>DocumentLibraryForm</Edit>
-  <New>DocumentLibraryForm</New>
-</FormTemplates>
-</file>
-
 <file path=customXml/item3.xml><?xml version="1.0" encoding="utf-8"?>
-<b:Sources xmlns:b="http://schemas.openxmlformats.org/officeDocument/2006/bibliography" xmlns="http://schemas.openxmlformats.org/officeDocument/2006/bibliography" SelectedStyle="\APASixthEditionOfficeOnline.xsl" StyleName="APA" Version="6"/>
-</file>
-
-<file path=customXml/item4.xml><?xml version="1.0" encoding="utf-8"?>
 <p:properties xmlns:p="http://schemas.microsoft.com/office/2006/metadata/properties" xmlns:xsi="http://www.w3.org/2001/XMLSchema-instance" xmlns:pc="http://schemas.microsoft.com/office/infopath/2007/PartnerControls">
   <documentManagement>
     <SharedWithUsers xmlns="a156e92d-423a-4625-9818-f5e87239af8a">
@@ -14834,7 +14538,19 @@
 </p:properties>
 </file>
 
+<file path=customXml/item4.xml><?xml version="1.0" encoding="utf-8"?>
+<b:Sources xmlns:b="http://schemas.openxmlformats.org/officeDocument/2006/bibliography" xmlns="http://schemas.openxmlformats.org/officeDocument/2006/bibliography" SelectedStyle="\APASixthEditionOfficeOnline.xsl" StyleName="APA" Version="6"/>
+</file>
+
 <file path=customXml/itemProps1.xml><?xml version="1.0" encoding="utf-8"?>
+<ds:datastoreItem xmlns:ds="http://schemas.openxmlformats.org/officeDocument/2006/customXml" ds:itemID="{CEAD825D-2413-46BA-BB1F-DCE637B19B0C}">
+  <ds:schemaRefs>
+    <ds:schemaRef ds:uri="http://schemas.microsoft.com/sharepoint/v3/contenttype/forms"/>
+  </ds:schemaRefs>
+</ds:datastoreItem>
+</file>
+
+<file path=customXml/itemProps2.xml><?xml version="1.0" encoding="utf-8"?>
 <ds:datastoreItem xmlns:ds="http://schemas.openxmlformats.org/officeDocument/2006/customXml" ds:itemID="{5C451799-F9B0-43E0-ABE9-80ABBAA59FE8}">
   <ds:schemaRefs>
     <ds:schemaRef ds:uri="http://schemas.microsoft.com/office/2006/metadata/contentType"/>
@@ -14853,23 +14569,7 @@
 </ds:datastoreItem>
 </file>
 
-<file path=customXml/itemProps2.xml><?xml version="1.0" encoding="utf-8"?>
-<ds:datastoreItem xmlns:ds="http://schemas.openxmlformats.org/officeDocument/2006/customXml" ds:itemID="{CEAD825D-2413-46BA-BB1F-DCE637B19B0C}">
-  <ds:schemaRefs>
-    <ds:schemaRef ds:uri="http://schemas.microsoft.com/sharepoint/v3/contenttype/forms"/>
-  </ds:schemaRefs>
-</ds:datastoreItem>
-</file>
-
 <file path=customXml/itemProps3.xml><?xml version="1.0" encoding="utf-8"?>
-<ds:datastoreItem xmlns:ds="http://schemas.openxmlformats.org/officeDocument/2006/customXml" ds:itemID="{E52424EE-F319-4389-A6E7-8E42511D2F9F}">
-  <ds:schemaRefs>
-    <ds:schemaRef ds:uri="http://schemas.openxmlformats.org/officeDocument/2006/bibliography"/>
-  </ds:schemaRefs>
-</ds:datastoreItem>
-</file>
-
-<file path=customXml/itemProps4.xml><?xml version="1.0" encoding="utf-8"?>
 <ds:datastoreItem xmlns:ds="http://schemas.openxmlformats.org/officeDocument/2006/customXml" ds:itemID="{E4B4D352-B35B-4B3A-95D2-902933709BD2}">
   <ds:schemaRefs>
     <ds:schemaRef ds:uri="http://schemas.microsoft.com/office/2006/metadata/properties"/>
@@ -14878,4 +14578,12 @@
     <ds:schemaRef ds:uri="a60d0634-94da-4e6e-b36f-66eaaf0b6f4e"/>
   </ds:schemaRefs>
 </ds:datastoreItem>
+</file>
+
+<file path=customXml/itemProps4.xml><?xml version="1.0" encoding="utf-8"?>
+<ds:datastoreItem xmlns:ds="http://schemas.openxmlformats.org/officeDocument/2006/customXml" ds:itemID="{E52424EE-F319-4389-A6E7-8E42511D2F9F}">
+  <ds:schemaRefs>
+    <ds:schemaRef ds:uri="http://schemas.openxmlformats.org/officeDocument/2006/bibliography"/>
+  </ds:schemaRefs>
+</ds:datastoreItem>
 </file>
</xml_diff>